<commit_message>
Mise en page, marges et taille police
</commit_message>
<xml_diff>
--- a/Template Bon VI.docx
+++ b/Template Bon VI.docx
@@ -23,7 +23,7 @@
         <w:rPr/>
         <w:drawing>
           <wp:inline distT="0" distB="0" distL="0" distR="0">
-            <wp:extent cx="5823585" cy="1591945"/>
+            <wp:extent cx="6118860" cy="1672590"/>
             <wp:effectExtent l="0" t="0" r="0" b="0"/>
             <wp:docPr id="1" name="Image 1" descr=""/>
             <wp:cNvGraphicFramePr>
@@ -47,7 +47,7 @@
                   <pic:spPr bwMode="auto">
                     <a:xfrm>
                       <a:off x="0" y="0"/>
-                      <a:ext cx="5823585" cy="1591945"/>
+                      <a:ext cx="6118860" cy="1672590"/>
                     </a:xfrm>
                     <a:prstGeom prst="rect">
                       <a:avLst/>
@@ -127,18 +127,16 @@
         <w:ind w:left="0" w:hanging="0"/>
         <w:jc w:val="center"/>
         <w:rPr>
+          <w:sz w:val="28"/>
+          <w:szCs w:val="28"/>
+        </w:rPr>
+      </w:pPr>
+      <w:r>
+        <w:rPr>
           <w:rFonts w:ascii="Impact" w:hAnsi="Impact"/>
           <w:color w:val="548DD4" w:themeColor="text2" w:themeTint="99"/>
-          <w:sz w:val="32"/>
-          <w:szCs w:val="32"/>
-        </w:rPr>
-      </w:pPr>
-      <w:r>
-        <w:rPr>
-          <w:rFonts w:ascii="Impact" w:hAnsi="Impact"/>
-          <w:color w:val="548DD4" w:themeColor="text2" w:themeTint="99"/>
-          <w:sz w:val="32"/>
-          <w:szCs w:val="32"/>
+          <w:sz w:val="28"/>
+          <w:szCs w:val="28"/>
         </w:rPr>
         <w:t>(vol d’initiation avec instructeur)</w:t>
       </w:r>
@@ -517,8 +515,8 @@
               <w:rPr/>
               <w:fldChar w:fldCharType="separate"/>
             </w:r>
-            <w:bookmarkStart w:id="1" w:name="__Fieldmark__33_358920354"/>
-            <w:bookmarkStart w:id="2" w:name="__Fieldmark__33_358920354"/>
+            <w:bookmarkStart w:id="1" w:name="__Fieldmark__227_3396320295"/>
+            <w:bookmarkStart w:id="2" w:name="__Fieldmark__227_3396320295"/>
             <w:bookmarkEnd w:id="2"/>
             <w:r>
               <w:rPr/>
@@ -527,6 +525,8 @@
               <w:rPr/>
               <w:fldChar w:fldCharType="end"/>
             </w:r>
+            <w:bookmarkStart w:id="3" w:name="__Fieldmark__33_358920354"/>
+            <w:bookmarkEnd w:id="3"/>
             <w:r>
               <w:rPr>
                 <w:sz w:val="20"/>
@@ -833,9 +833,9 @@
               </w:rPr>
               <w:fldChar w:fldCharType="separate"/>
             </w:r>
-            <w:bookmarkStart w:id="3" w:name="__Fieldmark__61_358920354"/>
-            <w:bookmarkStart w:id="4" w:name="__Fieldmark__61_358920354"/>
-            <w:bookmarkEnd w:id="4"/>
+            <w:bookmarkStart w:id="4" w:name="__Fieldmark__256_3396320295"/>
+            <w:bookmarkStart w:id="5" w:name="__Fieldmark__256_3396320295"/>
+            <w:bookmarkEnd w:id="5"/>
             <w:r>
               <w:rPr>
                 <w:sz w:val="20"/>
@@ -849,6 +849,8 @@
               </w:rPr>
               <w:fldChar w:fldCharType="end"/>
             </w:r>
+            <w:bookmarkStart w:id="6" w:name="__Fieldmark__61_358920354"/>
+            <w:bookmarkEnd w:id="6"/>
             <w:r>
               <w:rPr>
                 <w:sz w:val="20"/>
@@ -906,9 +908,9 @@
               </w:rPr>
               <w:fldChar w:fldCharType="separate"/>
             </w:r>
-            <w:bookmarkStart w:id="5" w:name="__Fieldmark__69_358920354"/>
-            <w:bookmarkStart w:id="6" w:name="__Fieldmark__69_358920354"/>
-            <w:bookmarkEnd w:id="6"/>
+            <w:bookmarkStart w:id="7" w:name="__Fieldmark__265_3396320295"/>
+            <w:bookmarkStart w:id="8" w:name="__Fieldmark__265_3396320295"/>
+            <w:bookmarkEnd w:id="8"/>
             <w:r>
               <w:rPr>
                 <w:sz w:val="20"/>
@@ -922,6 +924,8 @@
               </w:rPr>
               <w:fldChar w:fldCharType="end"/>
             </w:r>
+            <w:bookmarkStart w:id="9" w:name="__Fieldmark__69_358920354"/>
+            <w:bookmarkEnd w:id="9"/>
             <w:r>
               <w:rPr>
                 <w:sz w:val="20"/>
@@ -979,9 +983,9 @@
               </w:rPr>
               <w:fldChar w:fldCharType="separate"/>
             </w:r>
-            <w:bookmarkStart w:id="7" w:name="__Fieldmark__76_358920354"/>
-            <w:bookmarkStart w:id="8" w:name="__Fieldmark__76_358920354"/>
-            <w:bookmarkEnd w:id="8"/>
+            <w:bookmarkStart w:id="10" w:name="__Fieldmark__274_3396320295"/>
+            <w:bookmarkStart w:id="11" w:name="__Fieldmark__274_3396320295"/>
+            <w:bookmarkEnd w:id="11"/>
             <w:r>
               <w:rPr>
                 <w:sz w:val="20"/>
@@ -995,6 +999,8 @@
               </w:rPr>
               <w:fldChar w:fldCharType="end"/>
             </w:r>
+            <w:bookmarkStart w:id="12" w:name="__Fieldmark__76_358920354"/>
+            <w:bookmarkEnd w:id="12"/>
             <w:r>
               <w:rPr>
                 <w:sz w:val="20"/>
@@ -1052,9 +1058,9 @@
               </w:rPr>
               <w:fldChar w:fldCharType="separate"/>
             </w:r>
-            <w:bookmarkStart w:id="9" w:name="__Fieldmark__81_358920354"/>
-            <w:bookmarkStart w:id="10" w:name="__Fieldmark__81_358920354"/>
-            <w:bookmarkEnd w:id="10"/>
+            <w:bookmarkStart w:id="13" w:name="__Fieldmark__283_3396320295"/>
+            <w:bookmarkStart w:id="14" w:name="__Fieldmark__283_3396320295"/>
+            <w:bookmarkEnd w:id="14"/>
             <w:r>
               <w:rPr>
                 <w:sz w:val="20"/>
@@ -1068,6 +1074,8 @@
               </w:rPr>
               <w:fldChar w:fldCharType="end"/>
             </w:r>
+            <w:bookmarkStart w:id="15" w:name="__Fieldmark__81_358920354"/>
+            <w:bookmarkEnd w:id="15"/>
             <w:r>
               <w:rPr>
                 <w:sz w:val="20"/>
@@ -1629,9 +1637,9 @@
         <w:rPr/>
         <w:fldChar w:fldCharType="separate"/>
       </w:r>
-      <w:bookmarkStart w:id="11" w:name="__Fieldmark__133_358920354"/>
-      <w:bookmarkStart w:id="12" w:name="__Fieldmark__133_358920354"/>
-      <w:bookmarkEnd w:id="12"/>
+      <w:bookmarkStart w:id="16" w:name="__Fieldmark__334_3396320295"/>
+      <w:bookmarkStart w:id="17" w:name="__Fieldmark__334_3396320295"/>
+      <w:bookmarkEnd w:id="17"/>
       <w:r>
         <w:rPr/>
       </w:r>
@@ -1639,6 +1647,8 @@
         <w:rPr/>
         <w:fldChar w:fldCharType="end"/>
       </w:r>
+      <w:bookmarkStart w:id="18" w:name="__Fieldmark__133_358920354"/>
+      <w:bookmarkEnd w:id="18"/>
       <w:r>
         <w:rPr>
           <w:b/>
@@ -1681,9 +1691,9 @@
         </w:rPr>
         <w:fldChar w:fldCharType="separate"/>
       </w:r>
-      <w:bookmarkStart w:id="13" w:name="__Fieldmark__140_358920354"/>
-      <w:bookmarkStart w:id="14" w:name="__Fieldmark__140_358920354"/>
-      <w:bookmarkEnd w:id="14"/>
+      <w:bookmarkStart w:id="19" w:name="__Fieldmark__343_3396320295"/>
+      <w:bookmarkStart w:id="20" w:name="__Fieldmark__343_3396320295"/>
+      <w:bookmarkEnd w:id="20"/>
       <w:r>
         <w:rPr>
           <w:sz w:val="18"/>
@@ -1697,6 +1707,8 @@
         </w:rPr>
         <w:fldChar w:fldCharType="end"/>
       </w:r>
+      <w:bookmarkStart w:id="21" w:name="__Fieldmark__140_358920354"/>
+      <w:bookmarkEnd w:id="21"/>
       <w:r>
         <w:rPr>
           <w:sz w:val="20"/>
@@ -2339,7 +2351,7 @@
     <w:sectPr>
       <w:type w:val="nextPage"/>
       <w:pgSz w:w="11906" w:h="16838"/>
-      <w:pgMar w:left="1418" w:right="851" w:header="0" w:top="249" w:footer="0" w:bottom="567" w:gutter="0"/>
+      <w:pgMar w:left="1134" w:right="1134" w:header="0" w:top="227" w:footer="0" w:bottom="283" w:gutter="0"/>
       <w:pgNumType w:fmt="decimal"/>
       <w:formProt w:val="false"/>
       <w:textDirection w:val="lrTb"/>
@@ -2509,6 +2521,7 @@
     <w:rsid w:val="005b1497"/>
     <w:pPr>
       <w:widowControl/>
+      <w:suppressAutoHyphens w:val="true"/>
       <w:bidi w:val="0"/>
       <w:spacing w:before="0" w:after="0"/>
       <w:ind w:left="1701" w:hanging="0"/>

</xml_diff>